<commit_message>
Gauss NAN fixed. Rotation gives nan every time at '8' slae size. Restoring: course work Result analysis almost finished
Former-commit-id: a8df4173e8026e228d6cdd1348962da674f5f2f3
</commit_message>
<xml_diff>
--- a/восстановление/Курсовая/разделы + файл курсовой/ОЗ/Тестирование.docx
+++ b/восстановление/Курсовая/разделы + файл курсовой/ОЗ/Тестирование.docx
@@ -4,12 +4,26 @@
   <w:body>
     <w:p>
       <w:pPr>
+        <w:pStyle w:val="1"/>
+        <w:rPr>
+          <w:lang w:val="uk-UA"/>
+        </w:rPr>
+      </w:pPr>
+      <w:bookmarkStart w:id="0" w:name="_Toc420418070"/>
+      <w:r>
+        <w:rPr>
+          <w:lang w:val="uk-UA"/>
+        </w:rPr>
+        <w:t>ТЕСТУВАННЯ ПРОГРАМНОГО ЗАБЕЗПЕЧЕННЯ</w:t>
+      </w:r>
+    </w:p>
+    <w:p>
+      <w:pPr>
         <w:pStyle w:val="2"/>
         <w:rPr>
           <w:lang w:val="uk-UA"/>
         </w:rPr>
       </w:pPr>
-      <w:bookmarkStart w:id="0" w:name="_Toc420418070"/>
       <w:r>
         <w:rPr>
           <w:lang w:val="uk-UA"/>
@@ -26,10 +40,15 @@
       </w:pPr>
       <w:r>
         <w:rPr>
-          <w:highlight w:val="green"/>
-          <w:lang w:val="uk-UA"/>
-        </w:rPr>
-        <w:t>Передмова  (має бути обов’язково).</w:t>
+          <w:lang w:val="uk-UA"/>
+        </w:rPr>
+        <w:t xml:space="preserve">Наведемо план тестування програмного забезпечення. </w:t>
+      </w:r>
+      <w:r>
+        <w:rPr>
+          <w:lang w:val="uk-UA"/>
+        </w:rPr>
+        <w:t>Та проведемо тести над основним функціоналом програми.</w:t>
       </w:r>
     </w:p>
     <w:p>
@@ -45,14 +64,12 @@
         <w:adjustRightInd w:val="0"/>
         <w:rPr>
           <w:szCs w:val="28"/>
-          <w:highlight w:val="yellow"/>
-          <w:lang w:val="uk-UA"/>
-        </w:rPr>
-      </w:pPr>
-      <w:r>
-        <w:rPr>
-          <w:szCs w:val="28"/>
-          <w:highlight w:val="yellow"/>
+          <w:lang w:val="uk-UA"/>
+        </w:rPr>
+      </w:pPr>
+      <w:r>
+        <w:rPr>
+          <w:szCs w:val="28"/>
           <w:lang w:val="uk-UA"/>
         </w:rPr>
         <w:t>Тестування правильності введених значень.</w:t>
@@ -71,33 +88,39 @@
         <w:adjustRightInd w:val="0"/>
         <w:rPr>
           <w:szCs w:val="28"/>
-          <w:highlight w:val="yellow"/>
-          <w:lang w:val="uk-UA"/>
-        </w:rPr>
-      </w:pPr>
-      <w:r>
-        <w:rPr>
-          <w:szCs w:val="28"/>
-          <w:highlight w:val="yellow"/>
-          <w:lang w:val="uk-UA"/>
-        </w:rPr>
-        <w:t xml:space="preserve"> Тестування </w:t>
-      </w:r>
-      <w:r>
-        <w:rPr>
-          <w:szCs w:val="28"/>
-          <w:highlight w:val="yellow"/>
-          <w:lang w:val="uk-UA"/>
-        </w:rPr>
-        <w:t>при введенні некоректних символів</w:t>
-      </w:r>
-      <w:r>
-        <w:rPr>
-          <w:szCs w:val="28"/>
-          <w:highlight w:val="yellow"/>
-          <w:lang w:val="uk-UA"/>
-        </w:rPr>
-        <w:t>.</w:t>
+          <w:lang w:val="uk-UA"/>
+        </w:rPr>
+      </w:pPr>
+      <w:r>
+        <w:rPr>
+          <w:szCs w:val="28"/>
+          <w:lang w:val="uk-UA"/>
+        </w:rPr>
+        <w:t xml:space="preserve"> Тестування при введенні некоректних символів.</w:t>
+      </w:r>
+    </w:p>
+    <w:p>
+      <w:pPr>
+        <w:pStyle w:val="a3"/>
+        <w:widowControl w:val="0"/>
+        <w:numPr>
+          <w:ilvl w:val="0"/>
+          <w:numId w:val="2"/>
+        </w:numPr>
+        <w:autoSpaceDE w:val="0"/>
+        <w:autoSpaceDN w:val="0"/>
+        <w:adjustRightInd w:val="0"/>
+        <w:rPr>
+          <w:szCs w:val="28"/>
+          <w:lang w:val="uk-UA"/>
+        </w:rPr>
+      </w:pPr>
+      <w:r>
+        <w:rPr>
+          <w:szCs w:val="28"/>
+          <w:lang w:val="uk-UA"/>
+        </w:rPr>
+        <w:t>Тестування коректної роботи при введені систем, що не мають коренів.</w:t>
       </w:r>
     </w:p>
     <w:p>
@@ -113,33 +136,131 @@
         <w:adjustRightInd w:val="0"/>
         <w:rPr>
           <w:szCs w:val="28"/>
-          <w:highlight w:val="yellow"/>
-          <w:lang w:val="uk-UA"/>
-        </w:rPr>
-      </w:pPr>
-      <w:r>
-        <w:rPr>
-          <w:szCs w:val="28"/>
-          <w:highlight w:val="yellow"/>
-          <w:lang w:val="uk-UA"/>
-        </w:rPr>
-        <w:t xml:space="preserve"> Тестування </w:t>
-      </w:r>
-      <w:r>
-        <w:rPr>
-          <w:szCs w:val="28"/>
-          <w:highlight w:val="yellow"/>
-          <w:lang w:val="uk-UA"/>
-        </w:rPr>
-        <w:t xml:space="preserve">при введенні </w:t>
-      </w:r>
-      <w:r>
-        <w:rPr>
-          <w:szCs w:val="28"/>
-          <w:highlight w:val="yellow"/>
-          <w:lang w:val="uk-UA"/>
-        </w:rPr>
-        <w:t>замалих та завеликих значень.</w:t>
+          <w:lang w:val="uk-UA"/>
+        </w:rPr>
+      </w:pPr>
+      <w:r>
+        <w:rPr>
+          <w:szCs w:val="28"/>
+          <w:lang w:val="uk-UA"/>
+        </w:rPr>
+        <w:t xml:space="preserve">Тестування роботи методу </w:t>
+      </w:r>
+      <w:proofErr w:type="spellStart"/>
+      <w:r>
+        <w:rPr>
+          <w:szCs w:val="28"/>
+          <w:lang w:val="uk-UA"/>
+        </w:rPr>
+        <w:t>Гаусса</w:t>
+      </w:r>
+      <w:proofErr w:type="spellEnd"/>
+      <w:r>
+        <w:rPr>
+          <w:szCs w:val="28"/>
+          <w:lang w:val="uk-UA"/>
+        </w:rPr>
+        <w:t xml:space="preserve"> на несиметричній</w:t>
+      </w:r>
+      <w:r>
+        <w:rPr>
+          <w:szCs w:val="28"/>
+          <w:lang w:val="uk-UA"/>
+        </w:rPr>
+        <w:t xml:space="preserve"> </w:t>
+      </w:r>
+      <w:proofErr w:type="spellStart"/>
+      <w:r>
+        <w:rPr>
+          <w:szCs w:val="28"/>
+          <w:lang w:val="uk-UA"/>
+        </w:rPr>
+        <w:t>слар</w:t>
+      </w:r>
+      <w:proofErr w:type="spellEnd"/>
+      <w:r>
+        <w:rPr>
+          <w:szCs w:val="28"/>
+          <w:lang w:val="uk-UA"/>
+        </w:rPr>
+        <w:t>.</w:t>
+      </w:r>
+    </w:p>
+    <w:p>
+      <w:pPr>
+        <w:pStyle w:val="a3"/>
+        <w:widowControl w:val="0"/>
+        <w:numPr>
+          <w:ilvl w:val="1"/>
+          <w:numId w:val="2"/>
+        </w:numPr>
+        <w:autoSpaceDE w:val="0"/>
+        <w:autoSpaceDN w:val="0"/>
+        <w:adjustRightInd w:val="0"/>
+        <w:rPr>
+          <w:szCs w:val="28"/>
+          <w:lang w:val="uk-UA"/>
+        </w:rPr>
+      </w:pPr>
+      <w:r>
+        <w:rPr>
+          <w:szCs w:val="28"/>
+          <w:lang w:val="uk-UA"/>
+        </w:rPr>
+        <w:t>Тестування роботи методу</w:t>
+      </w:r>
+      <w:r>
+        <w:rPr>
+          <w:szCs w:val="28"/>
+          <w:lang w:val="uk-UA"/>
+        </w:rPr>
+        <w:t xml:space="preserve"> </w:t>
+      </w:r>
+      <w:proofErr w:type="spellStart"/>
+      <w:r>
+        <w:rPr>
+          <w:szCs w:val="28"/>
+          <w:lang w:val="uk-UA"/>
+        </w:rPr>
+        <w:t>Гаусса</w:t>
+      </w:r>
+      <w:proofErr w:type="spellEnd"/>
+      <w:r>
+        <w:rPr>
+          <w:szCs w:val="28"/>
+          <w:lang w:val="uk-UA"/>
+        </w:rPr>
+        <w:t xml:space="preserve"> на </w:t>
+      </w:r>
+      <w:r>
+        <w:rPr>
+          <w:szCs w:val="28"/>
+          <w:lang w:val="uk-UA"/>
+        </w:rPr>
+        <w:t>несумісній</w:t>
+      </w:r>
+      <w:r>
+        <w:rPr>
+          <w:szCs w:val="28"/>
+          <w:lang w:val="uk-UA"/>
+        </w:rPr>
+        <w:t xml:space="preserve"> </w:t>
+      </w:r>
+      <w:proofErr w:type="spellStart"/>
+      <w:r>
+        <w:rPr>
+          <w:szCs w:val="28"/>
+          <w:lang w:val="uk-UA"/>
+        </w:rPr>
+        <w:t>слар</w:t>
+      </w:r>
+      <w:proofErr w:type="spellEnd"/>
+      <w:r>
+        <w:rPr>
+          <w:szCs w:val="28"/>
+          <w:lang w:val="uk-UA"/>
+        </w:rPr>
+        <w:t>.</w:t>
       </w:r>
     </w:p>
     <w:p>
@@ -155,17 +276,77 @@
         <w:adjustRightInd w:val="0"/>
         <w:rPr>
           <w:szCs w:val="28"/>
-          <w:highlight w:val="yellow"/>
-          <w:lang w:val="uk-UA"/>
-        </w:rPr>
-      </w:pPr>
-      <w:r>
-        <w:rPr>
-          <w:szCs w:val="28"/>
-          <w:highlight w:val="yellow"/>
-          <w:lang w:val="uk-UA"/>
-        </w:rPr>
-        <w:t>Тестування коректної роботи при введені систем, що не мають коренів.</w:t>
+          <w:lang w:val="uk-UA"/>
+        </w:rPr>
+      </w:pPr>
+      <w:r>
+        <w:rPr>
+          <w:szCs w:val="28"/>
+          <w:lang w:val="uk-UA"/>
+        </w:rPr>
+        <w:t xml:space="preserve">Тестування коректності роботи методів </w:t>
+      </w:r>
+      <w:proofErr w:type="spellStart"/>
+      <w:r>
+        <w:rPr>
+          <w:szCs w:val="28"/>
+          <w:lang w:val="uk-UA"/>
+        </w:rPr>
+        <w:t>Гаусса</w:t>
+      </w:r>
+      <w:proofErr w:type="spellEnd"/>
+      <w:r>
+        <w:rPr>
+          <w:szCs w:val="28"/>
+          <w:lang w:val="uk-UA"/>
+        </w:rPr>
+        <w:t>,</w:t>
+      </w:r>
+      <w:r>
+        <w:rPr>
+          <w:szCs w:val="28"/>
+          <w:lang w:val="uk-UA"/>
+        </w:rPr>
+        <w:t xml:space="preserve"> </w:t>
+      </w:r>
+      <w:proofErr w:type="spellStart"/>
+      <w:r>
+        <w:rPr>
+          <w:szCs w:val="28"/>
+          <w:lang w:val="uk-UA"/>
+        </w:rPr>
+        <w:t>Жордана-</w:t>
+      </w:r>
+      <w:proofErr w:type="spellEnd"/>
+      <w:r>
+        <w:rPr>
+          <w:szCs w:val="28"/>
+          <w:lang w:val="uk-UA"/>
+        </w:rPr>
+        <w:t xml:space="preserve"> </w:t>
+      </w:r>
+      <w:proofErr w:type="spellStart"/>
+      <w:r>
+        <w:rPr>
+          <w:szCs w:val="28"/>
+          <w:lang w:val="uk-UA"/>
+        </w:rPr>
+        <w:t>Гаусса</w:t>
+      </w:r>
+      <w:proofErr w:type="spellEnd"/>
+      <w:r>
+        <w:rPr>
+          <w:szCs w:val="28"/>
+          <w:lang w:val="uk-UA"/>
+        </w:rPr>
+        <w:t xml:space="preserve"> та обертань</w:t>
+      </w:r>
+      <w:r>
+        <w:rPr>
+          <w:szCs w:val="28"/>
+          <w:lang w:val="uk-UA"/>
+        </w:rPr>
+        <w:t>.</w:t>
       </w:r>
     </w:p>
     <w:p>
@@ -181,17 +362,38 @@
         <w:adjustRightInd w:val="0"/>
         <w:rPr>
           <w:szCs w:val="28"/>
-          <w:highlight w:val="yellow"/>
-          <w:lang w:val="uk-UA"/>
-        </w:rPr>
-      </w:pPr>
-      <w:r>
-        <w:rPr>
-          <w:szCs w:val="28"/>
-          <w:highlight w:val="yellow"/>
-          <w:lang w:val="uk-UA"/>
-        </w:rPr>
-        <w:t>Тестування роботи програми при нульовому значенні визначника.</w:t>
+          <w:lang w:val="uk-UA"/>
+        </w:rPr>
+      </w:pPr>
+      <w:r>
+        <w:rPr>
+          <w:szCs w:val="28"/>
+          <w:lang w:val="uk-UA"/>
+        </w:rPr>
+        <w:t>Перевірка коректності роб</w:t>
+      </w:r>
+      <w:r>
+        <w:rPr>
+          <w:szCs w:val="28"/>
+          <w:lang w:val="uk-UA"/>
+        </w:rPr>
+        <w:t xml:space="preserve">оти методу </w:t>
+      </w:r>
+      <w:proofErr w:type="spellStart"/>
+      <w:r>
+        <w:rPr>
+          <w:szCs w:val="28"/>
+          <w:lang w:val="uk-UA"/>
+        </w:rPr>
+        <w:t>Гаусса</w:t>
+      </w:r>
+      <w:proofErr w:type="spellEnd"/>
+      <w:r>
+        <w:rPr>
+          <w:szCs w:val="28"/>
+          <w:lang w:val="uk-UA"/>
+        </w:rPr>
+        <w:t>.</w:t>
       </w:r>
     </w:p>
     <w:p>
@@ -207,33 +409,38 @@
         <w:adjustRightInd w:val="0"/>
         <w:rPr>
           <w:szCs w:val="28"/>
-          <w:highlight w:val="yellow"/>
-          <w:lang w:val="uk-UA"/>
-        </w:rPr>
-      </w:pPr>
-      <w:r>
-        <w:rPr>
-          <w:szCs w:val="28"/>
-          <w:highlight w:val="yellow"/>
-          <w:lang w:val="uk-UA"/>
-        </w:rPr>
-        <w:t xml:space="preserve">Тестування роботи методу </w:t>
-      </w:r>
-      <w:r>
-        <w:rPr>
-          <w:szCs w:val="28"/>
-          <w:highlight w:val="yellow"/>
-          <w:lang w:val="uk-UA"/>
-        </w:rPr>
-        <w:t>1</w:t>
-      </w:r>
-      <w:r>
-        <w:rPr>
-          <w:szCs w:val="28"/>
-          <w:highlight w:val="yellow"/>
-          <w:lang w:val="uk-UA"/>
-        </w:rPr>
-        <w:t xml:space="preserve"> на несиметричній матриці.</w:t>
+          <w:lang w:val="uk-UA"/>
+        </w:rPr>
+      </w:pPr>
+      <w:r>
+        <w:rPr>
+          <w:szCs w:val="28"/>
+          <w:lang w:val="uk-UA"/>
+        </w:rPr>
+        <w:t>Перев</w:t>
+      </w:r>
+      <w:r>
+        <w:rPr>
+          <w:szCs w:val="28"/>
+          <w:lang w:val="uk-UA"/>
+        </w:rPr>
+        <w:t xml:space="preserve">ірка коректності роботи методу </w:t>
+      </w:r>
+      <w:proofErr w:type="spellStart"/>
+      <w:r>
+        <w:rPr>
+          <w:szCs w:val="28"/>
+          <w:lang w:val="uk-UA"/>
+        </w:rPr>
+        <w:t>Жордана-Гаусса</w:t>
+      </w:r>
+      <w:proofErr w:type="spellEnd"/>
+      <w:r>
+        <w:rPr>
+          <w:szCs w:val="28"/>
+          <w:lang w:val="uk-UA"/>
+        </w:rPr>
+        <w:t>.</w:t>
       </w:r>
     </w:p>
     <w:p>
@@ -249,51 +456,29 @@
         <w:adjustRightInd w:val="0"/>
         <w:rPr>
           <w:szCs w:val="28"/>
-          <w:highlight w:val="yellow"/>
-          <w:lang w:val="uk-UA"/>
-        </w:rPr>
-      </w:pPr>
-      <w:r>
-        <w:rPr>
-          <w:szCs w:val="28"/>
-          <w:highlight w:val="yellow"/>
-          <w:lang w:val="uk-UA"/>
-        </w:rPr>
-        <w:t xml:space="preserve">Тестування роботи методу </w:t>
-      </w:r>
-      <w:r>
-        <w:rPr>
-          <w:szCs w:val="28"/>
-          <w:highlight w:val="yellow"/>
-          <w:lang w:val="uk-UA"/>
-        </w:rPr>
-        <w:t>1</w:t>
-      </w:r>
-      <w:r>
-        <w:rPr>
-          <w:szCs w:val="28"/>
-          <w:highlight w:val="yellow"/>
-          <w:lang w:val="uk-UA"/>
-        </w:rPr>
-        <w:t xml:space="preserve"> на не </w:t>
-      </w:r>
-      <w:proofErr w:type="spellStart"/>
-      <w:r>
-        <w:rPr>
-          <w:szCs w:val="28"/>
-          <w:highlight w:val="yellow"/>
-          <w:lang w:val="uk-UA"/>
-        </w:rPr>
-        <w:t>додатньо</w:t>
-      </w:r>
-      <w:proofErr w:type="spellEnd"/>
-      <w:r>
-        <w:rPr>
-          <w:szCs w:val="28"/>
-          <w:highlight w:val="yellow"/>
-          <w:lang w:val="uk-UA"/>
-        </w:rPr>
-        <w:t xml:space="preserve"> визначеній матриці.</w:t>
+          <w:lang w:val="uk-UA"/>
+        </w:rPr>
+      </w:pPr>
+      <w:r>
+        <w:rPr>
+          <w:szCs w:val="28"/>
+          <w:lang w:val="uk-UA"/>
+        </w:rPr>
+        <w:t>Перев</w:t>
+      </w:r>
+      <w:r>
+        <w:rPr>
+          <w:szCs w:val="28"/>
+          <w:lang w:val="uk-UA"/>
+        </w:rPr>
+        <w:t>ірка коректності роботи методу обертань</w:t>
+      </w:r>
+      <w:r>
+        <w:rPr>
+          <w:szCs w:val="28"/>
+          <w:lang w:val="uk-UA"/>
+        </w:rPr>
+        <w:t>.</w:t>
       </w:r>
     </w:p>
     <w:p>
@@ -309,33 +494,70 @@
         <w:adjustRightInd w:val="0"/>
         <w:rPr>
           <w:szCs w:val="28"/>
-          <w:highlight w:val="yellow"/>
-          <w:lang w:val="uk-UA"/>
-        </w:rPr>
-      </w:pPr>
-      <w:r>
-        <w:rPr>
-          <w:szCs w:val="28"/>
-          <w:highlight w:val="yellow"/>
-          <w:lang w:val="uk-UA"/>
-        </w:rPr>
-        <w:t xml:space="preserve">Тестування </w:t>
-      </w:r>
-      <w:r>
-        <w:rPr>
-          <w:szCs w:val="28"/>
-          <w:highlight w:val="yellow"/>
-          <w:lang w:val="uk-UA"/>
-        </w:rPr>
-        <w:t>коректності роботи методів 1,2,3</w:t>
-      </w:r>
-      <w:r>
-        <w:rPr>
-          <w:szCs w:val="28"/>
-          <w:highlight w:val="yellow"/>
-          <w:lang w:val="uk-UA"/>
-        </w:rPr>
-        <w:t>.</w:t>
+          <w:lang w:val="uk-UA"/>
+        </w:rPr>
+      </w:pPr>
+      <w:r>
+        <w:rPr>
+          <w:szCs w:val="28"/>
+          <w:lang w:val="uk-UA"/>
+        </w:rPr>
+        <w:t xml:space="preserve">Тестування коректності роботи методів </w:t>
+      </w:r>
+      <w:proofErr w:type="spellStart"/>
+      <w:r>
+        <w:rPr>
+          <w:szCs w:val="28"/>
+          <w:lang w:val="uk-UA"/>
+        </w:rPr>
+        <w:t>Гаусса</w:t>
+      </w:r>
+      <w:proofErr w:type="spellEnd"/>
+      <w:r>
+        <w:rPr>
+          <w:szCs w:val="28"/>
+          <w:lang w:val="uk-UA"/>
+        </w:rPr>
+        <w:t xml:space="preserve">, </w:t>
+      </w:r>
+      <w:proofErr w:type="spellStart"/>
+      <w:r>
+        <w:rPr>
+          <w:szCs w:val="28"/>
+          <w:lang w:val="uk-UA"/>
+        </w:rPr>
+        <w:t>Жордана-</w:t>
+      </w:r>
+      <w:proofErr w:type="spellEnd"/>
+      <w:r>
+        <w:rPr>
+          <w:szCs w:val="28"/>
+          <w:lang w:val="uk-UA"/>
+        </w:rPr>
+        <w:t xml:space="preserve"> </w:t>
+      </w:r>
+      <w:proofErr w:type="spellStart"/>
+      <w:r>
+        <w:rPr>
+          <w:szCs w:val="28"/>
+          <w:lang w:val="uk-UA"/>
+        </w:rPr>
+        <w:t>Гаусса</w:t>
+      </w:r>
+      <w:proofErr w:type="spellEnd"/>
+      <w:r>
+        <w:rPr>
+          <w:szCs w:val="28"/>
+          <w:lang w:val="uk-UA"/>
+        </w:rPr>
+        <w:t xml:space="preserve"> та обертань </w:t>
+      </w:r>
+      <w:r>
+        <w:rPr>
+          <w:szCs w:val="28"/>
+          <w:lang w:val="uk-UA"/>
+        </w:rPr>
+        <w:t>з дробовими коефіцієнтами.</w:t>
       </w:r>
     </w:p>
     <w:p>
@@ -351,85 +573,15 @@
         <w:adjustRightInd w:val="0"/>
         <w:rPr>
           <w:szCs w:val="28"/>
-          <w:highlight w:val="yellow"/>
-          <w:lang w:val="uk-UA"/>
-        </w:rPr>
-      </w:pPr>
-      <w:r>
-        <w:rPr>
-          <w:szCs w:val="28"/>
-          <w:highlight w:val="yellow"/>
-          <w:lang w:val="uk-UA"/>
-        </w:rPr>
-        <w:t xml:space="preserve">Перевірка </w:t>
-      </w:r>
-      <w:r>
-        <w:rPr>
-          <w:szCs w:val="28"/>
-          <w:highlight w:val="yellow"/>
-          <w:lang w:val="uk-UA"/>
-        </w:rPr>
-        <w:t>коректності роботи методу 1</w:t>
-      </w:r>
-      <w:r>
-        <w:rPr>
-          <w:szCs w:val="28"/>
-          <w:highlight w:val="yellow"/>
-          <w:lang w:val="uk-UA"/>
-        </w:rPr>
-        <w:t>.</w:t>
-      </w:r>
-    </w:p>
-    <w:p>
-      <w:pPr>
-        <w:pStyle w:val="a3"/>
-        <w:widowControl w:val="0"/>
-        <w:numPr>
-          <w:ilvl w:val="1"/>
-          <w:numId w:val="2"/>
-        </w:numPr>
-        <w:autoSpaceDE w:val="0"/>
-        <w:autoSpaceDN w:val="0"/>
-        <w:adjustRightInd w:val="0"/>
-        <w:rPr>
-          <w:szCs w:val="28"/>
-          <w:highlight w:val="yellow"/>
-          <w:lang w:val="uk-UA"/>
-        </w:rPr>
-      </w:pPr>
-      <w:r>
-        <w:rPr>
-          <w:szCs w:val="28"/>
-          <w:highlight w:val="yellow"/>
-          <w:lang w:val="uk-UA"/>
-        </w:rPr>
-        <w:t>Перевірка коректності роботи методу 2.</w:t>
-      </w:r>
-    </w:p>
-    <w:p>
-      <w:pPr>
-        <w:pStyle w:val="a3"/>
-        <w:widowControl w:val="0"/>
-        <w:numPr>
-          <w:ilvl w:val="1"/>
-          <w:numId w:val="2"/>
-        </w:numPr>
-        <w:autoSpaceDE w:val="0"/>
-        <w:autoSpaceDN w:val="0"/>
-        <w:adjustRightInd w:val="0"/>
-        <w:rPr>
-          <w:szCs w:val="28"/>
-          <w:highlight w:val="yellow"/>
-          <w:lang w:val="uk-UA"/>
-        </w:rPr>
-      </w:pPr>
-      <w:r>
-        <w:rPr>
-          <w:szCs w:val="28"/>
-          <w:highlight w:val="yellow"/>
-          <w:lang w:val="uk-UA"/>
-        </w:rPr>
-        <w:t>Перевірка коректності роботи методу 3.</w:t>
+          <w:lang w:val="uk-UA"/>
+        </w:rPr>
+      </w:pPr>
+      <w:r>
+        <w:rPr>
+          <w:szCs w:val="28"/>
+          <w:lang w:val="uk-UA"/>
+        </w:rPr>
+        <w:t>Перевірка правильності результатів.</w:t>
       </w:r>
     </w:p>
     <w:p>
@@ -445,108 +597,12 @@
         <w:adjustRightInd w:val="0"/>
         <w:rPr>
           <w:szCs w:val="28"/>
-          <w:highlight w:val="yellow"/>
-          <w:lang w:val="uk-UA"/>
-        </w:rPr>
-      </w:pPr>
-      <w:r>
-        <w:rPr>
-          <w:szCs w:val="28"/>
-          <w:highlight w:val="yellow"/>
-          <w:lang w:val="uk-UA"/>
-        </w:rPr>
-        <w:t xml:space="preserve">Тестування </w:t>
-      </w:r>
-      <w:r>
-        <w:rPr>
-          <w:szCs w:val="28"/>
-          <w:highlight w:val="yellow"/>
-          <w:lang w:val="uk-UA"/>
-        </w:rPr>
-        <w:t>коректності роботи методів 1,2,3</w:t>
-      </w:r>
-      <w:r>
-        <w:rPr>
-          <w:szCs w:val="28"/>
-          <w:highlight w:val="yellow"/>
-          <w:lang w:val="uk-UA"/>
-        </w:rPr>
-        <w:t xml:space="preserve"> з дробовими коефіцієнтами.</w:t>
-      </w:r>
-    </w:p>
-    <w:p>
-      <w:pPr>
-        <w:pStyle w:val="a3"/>
-        <w:widowControl w:val="0"/>
-        <w:numPr>
-          <w:ilvl w:val="1"/>
-          <w:numId w:val="2"/>
-        </w:numPr>
-        <w:autoSpaceDE w:val="0"/>
-        <w:autoSpaceDN w:val="0"/>
-        <w:adjustRightInd w:val="0"/>
-        <w:rPr>
-          <w:szCs w:val="28"/>
-          <w:highlight w:val="yellow"/>
-          <w:lang w:val="uk-UA"/>
-        </w:rPr>
-      </w:pPr>
-      <w:r>
-        <w:rPr>
-          <w:szCs w:val="28"/>
-          <w:highlight w:val="yellow"/>
-          <w:lang w:val="uk-UA"/>
-        </w:rPr>
-        <w:t>Перевірка правильності результатів.</w:t>
-      </w:r>
-    </w:p>
-    <w:p>
-      <w:pPr>
-        <w:pStyle w:val="a3"/>
-        <w:widowControl w:val="0"/>
-        <w:numPr>
-          <w:ilvl w:val="1"/>
-          <w:numId w:val="2"/>
-        </w:numPr>
-        <w:autoSpaceDE w:val="0"/>
-        <w:autoSpaceDN w:val="0"/>
-        <w:adjustRightInd w:val="0"/>
-        <w:rPr>
-          <w:szCs w:val="28"/>
-          <w:highlight w:val="yellow"/>
-          <w:lang w:val="uk-UA"/>
-        </w:rPr>
-      </w:pPr>
-      <w:r>
-        <w:rPr>
-          <w:szCs w:val="28"/>
-          <w:highlight w:val="yellow"/>
-          <w:lang w:val="uk-UA"/>
-        </w:rPr>
-        <w:t>…</w:t>
-      </w:r>
-    </w:p>
-    <w:p>
-      <w:pPr>
-        <w:pStyle w:val="a3"/>
-        <w:widowControl w:val="0"/>
-        <w:numPr>
-          <w:ilvl w:val="0"/>
-          <w:numId w:val="2"/>
-        </w:numPr>
-        <w:autoSpaceDE w:val="0"/>
-        <w:autoSpaceDN w:val="0"/>
-        <w:adjustRightInd w:val="0"/>
-        <w:rPr>
-          <w:szCs w:val="28"/>
-          <w:highlight w:val="yellow"/>
-          <w:lang w:val="uk-UA"/>
-        </w:rPr>
-      </w:pPr>
-      <w:r>
-        <w:rPr>
-          <w:szCs w:val="28"/>
-          <w:highlight w:val="yellow"/>
+          <w:lang w:val="uk-UA"/>
+        </w:rPr>
+      </w:pPr>
+      <w:r>
+        <w:rPr>
+          <w:szCs w:val="28"/>
           <w:lang w:val="uk-UA"/>
         </w:rPr>
         <w:t>Тестування побудови графіків.</w:t>
@@ -554,28 +610,15 @@
     </w:p>
     <w:p>
       <w:pPr>
-        <w:pStyle w:val="a3"/>
-        <w:widowControl w:val="0"/>
-        <w:numPr>
-          <w:ilvl w:val="0"/>
-          <w:numId w:val="2"/>
-        </w:numPr>
-        <w:autoSpaceDE w:val="0"/>
-        <w:autoSpaceDN w:val="0"/>
-        <w:adjustRightInd w:val="0"/>
-        <w:rPr>
-          <w:szCs w:val="28"/>
-          <w:highlight w:val="yellow"/>
-          <w:lang w:val="uk-UA"/>
-        </w:rPr>
-      </w:pPr>
-      <w:r>
-        <w:rPr>
-          <w:szCs w:val="28"/>
-          <w:highlight w:val="yellow"/>
-          <w:lang w:val="uk-UA"/>
-        </w:rPr>
-        <w:t>…</w:t>
+        <w:rPr>
+          <w:lang w:val="uk-UA"/>
+        </w:rPr>
+      </w:pPr>
+      <w:r>
+        <w:rPr>
+          <w:lang w:val="uk-UA"/>
+        </w:rPr>
+        <w:br w:type="page"/>
       </w:r>
     </w:p>
     <w:p>
@@ -588,34 +631,6 @@
         <w:ind w:left="1500" w:firstLine="0"/>
         <w:rPr>
           <w:szCs w:val="28"/>
-          <w:highlight w:val="yellow"/>
-          <w:lang w:val="uk-UA"/>
-        </w:rPr>
-      </w:pPr>
-    </w:p>
-    <w:p>
-      <w:pPr>
-        <w:rPr>
-          <w:lang w:val="uk-UA"/>
-        </w:rPr>
-      </w:pPr>
-      <w:r>
-        <w:rPr>
-          <w:lang w:val="uk-UA"/>
-        </w:rPr>
-        <w:br w:type="page"/>
-      </w:r>
-    </w:p>
-    <w:p>
-      <w:pPr>
-        <w:pStyle w:val="a3"/>
-        <w:widowControl w:val="0"/>
-        <w:autoSpaceDE w:val="0"/>
-        <w:autoSpaceDN w:val="0"/>
-        <w:adjustRightInd w:val="0"/>
-        <w:ind w:left="1500" w:firstLine="0"/>
-        <w:rPr>
-          <w:szCs w:val="28"/>
           <w:lang w:val="uk-UA"/>
         </w:rPr>
       </w:pPr>
@@ -644,16 +659,21 @@
       </w:pPr>
       <w:r>
         <w:rPr>
-          <w:highlight w:val="yellow"/>
-          <w:lang w:val="uk-UA"/>
-        </w:rPr>
-        <w:t>Передмова + посилання на таблиці тестів.</w:t>
-      </w:r>
-      <w:r>
-        <w:rPr>
-          <w:highlight w:val="yellow"/>
-        </w:rPr>
-        <w:t xml:space="preserve"> </w:t>
+          <w:lang w:val="uk-UA"/>
+        </w:rPr>
+        <w:t>Протестуємо основний функціонал програми на коректність обробки некоректних вхідних даних, правильність роботи методів, коректність побудови графіків(Таблиці 1.1 – 1.</w:t>
+      </w:r>
+      <w:r>
+        <w:rPr>
+          <w:lang w:val="uk-UA"/>
+        </w:rPr>
+        <w:t>3</w:t>
+      </w:r>
+      <w:r>
+        <w:rPr>
+          <w:lang w:val="uk-UA"/>
+        </w:rPr>
+        <w:t>).</w:t>
       </w:r>
     </w:p>
     <w:p>
@@ -665,45 +685,716 @@
         <w:ind w:firstLine="0"/>
         <w:rPr>
           <w:szCs w:val="28"/>
-          <w:highlight w:val="green"/>
-          <w:lang w:val="uk-UA"/>
-        </w:rPr>
-      </w:pPr>
-      <w:r>
-        <w:rPr>
-          <w:highlight w:val="green"/>
-          <w:lang w:val="uk-UA"/>
-        </w:rPr>
-        <w:t xml:space="preserve">Таблиця </w:t>
-      </w:r>
-      <w:r>
-        <w:rPr>
-          <w:highlight w:val="green"/>
-          <w:lang w:val="uk-UA"/>
-        </w:rPr>
-        <w:t>1</w:t>
-      </w:r>
-      <w:r>
-        <w:rPr>
-          <w:highlight w:val="green"/>
-          <w:lang w:val="uk-UA"/>
-        </w:rPr>
-        <w:t xml:space="preserve">.1 </w:t>
-      </w:r>
-      <w:r>
-        <w:rPr>
-          <w:highlight w:val="green"/>
+          <w:lang w:val="uk-UA"/>
+        </w:rPr>
+      </w:pPr>
+      <w:r>
+        <w:rPr>
+          <w:lang w:val="uk-UA"/>
+        </w:rPr>
+        <w:t xml:space="preserve">Таблиця 1.1 </w:t>
+      </w:r>
+      <w:r>
+        <w:rPr>
           <w:lang w:val="uk-UA"/>
         </w:rPr>
         <w:noBreakHyphen/>
-        <w:t xml:space="preserve">  Приклад роботи програми при введенні </w:t>
-      </w:r>
-      <w:r>
-        <w:rPr>
-          <w:highlight w:val="green"/>
-          <w:lang w:val="uk-UA"/>
-        </w:rPr>
-        <w:t>некоректних символів</w:t>
+        <w:t xml:space="preserve">  Приклад роботи програми при введенні некоректних символів</w:t>
+      </w:r>
+    </w:p>
+    <w:tbl>
+      <w:tblPr>
+        <w:tblStyle w:val="a4"/>
+        <w:tblW w:w="0" w:type="auto"/>
+        <w:tblLook w:val="04A0" w:firstRow="1" w:lastRow="0" w:firstColumn="1" w:lastColumn="0" w:noHBand="0" w:noVBand="1"/>
+      </w:tblPr>
+      <w:tblGrid>
+        <w:gridCol w:w="4774"/>
+        <w:gridCol w:w="4797"/>
+      </w:tblGrid>
+      <w:tr>
+        <w:tc>
+          <w:tcPr>
+            <w:tcW w:w="4926" w:type="dxa"/>
+            <w:vAlign w:val="center"/>
+          </w:tcPr>
+          <w:p>
+            <w:pPr>
+              <w:ind w:firstLine="0"/>
+              <w:jc w:val="center"/>
+            </w:pPr>
+            <w:r>
+              <w:rPr>
+                <w:noProof/>
+                <w:lang w:val="uk-UA"/>
+              </w:rPr>
+              <w:t>Мета тесту</w:t>
+            </w:r>
+          </w:p>
+        </w:tc>
+        <w:tc>
+          <w:tcPr>
+            <w:tcW w:w="4927" w:type="dxa"/>
+          </w:tcPr>
+          <w:p>
+            <w:pPr>
+              <w:ind w:firstLine="0"/>
+            </w:pPr>
+            <w:r>
+              <w:rPr>
+                <w:noProof/>
+              </w:rPr>
+              <w:t>Перев</w:t>
+            </w:r>
+            <w:r>
+              <w:rPr>
+                <w:noProof/>
+                <w:lang w:val="uk-UA"/>
+              </w:rPr>
+              <w:t>ірити можливість введення некоректних даних</w:t>
+            </w:r>
+          </w:p>
+        </w:tc>
+      </w:tr>
+      <w:tr>
+        <w:tc>
+          <w:tcPr>
+            <w:tcW w:w="4926" w:type="dxa"/>
+            <w:vAlign w:val="center"/>
+          </w:tcPr>
+          <w:p>
+            <w:pPr>
+              <w:ind w:firstLine="0"/>
+              <w:jc w:val="center"/>
+            </w:pPr>
+            <w:r>
+              <w:rPr>
+                <w:noProof/>
+                <w:lang w:val="uk-UA"/>
+              </w:rPr>
+              <w:t>Початковий стан програми</w:t>
+            </w:r>
+          </w:p>
+        </w:tc>
+        <w:tc>
+          <w:tcPr>
+            <w:tcW w:w="4927" w:type="dxa"/>
+          </w:tcPr>
+          <w:p>
+            <w:pPr>
+              <w:ind w:firstLine="0"/>
+            </w:pPr>
+            <w:r>
+              <w:rPr>
+                <w:noProof/>
+                <w:lang w:val="uk-UA"/>
+              </w:rPr>
+              <w:t>Відкрите вікно програми</w:t>
+            </w:r>
+          </w:p>
+        </w:tc>
+      </w:tr>
+      <w:tr>
+        <w:tc>
+          <w:tcPr>
+            <w:tcW w:w="4926" w:type="dxa"/>
+            <w:vAlign w:val="center"/>
+          </w:tcPr>
+          <w:p>
+            <w:pPr>
+              <w:ind w:firstLine="0"/>
+              <w:jc w:val="center"/>
+            </w:pPr>
+            <w:r>
+              <w:rPr>
+                <w:noProof/>
+                <w:lang w:val="uk-UA"/>
+              </w:rPr>
+              <w:t>Вхідні дані</w:t>
+            </w:r>
+          </w:p>
+        </w:tc>
+        <w:tc>
+          <w:tcPr>
+            <w:tcW w:w="4927" w:type="dxa"/>
+          </w:tcPr>
+          <w:p>
+            <w:pPr>
+              <w:ind w:firstLine="0"/>
+              <w:rPr>
+                <w:lang w:val="uk-UA"/>
+              </w:rPr>
+            </w:pPr>
+            <w:r>
+              <w:rPr>
+                <w:noProof/>
+                <w:lang w:val="uk-UA"/>
+              </w:rPr>
+              <w:t xml:space="preserve"> 2 3 </w:t>
+            </w:r>
+            <w:r>
+              <w:rPr>
+                <w:noProof/>
+                <w:lang w:val="en-US"/>
+              </w:rPr>
+              <w:t>b</w:t>
+            </w:r>
+            <w:r>
+              <w:rPr>
+                <w:noProof/>
+                <w:lang w:val="uk-UA"/>
+              </w:rPr>
+              <w:t xml:space="preserve"> 6      </w:t>
+            </w:r>
+            <w:r>
+              <w:rPr>
+                <w:noProof/>
+                <w:lang w:val="en-US"/>
+              </w:rPr>
+              <w:t>S 4 6</w:t>
+            </w:r>
+            <w:r>
+              <w:rPr>
+                <w:noProof/>
+                <w:lang w:val="uk-UA"/>
+              </w:rPr>
+              <w:t xml:space="preserve"> </w:t>
+            </w:r>
+            <w:r>
+              <w:rPr>
+                <w:noProof/>
+                <w:lang w:val="en-US"/>
+              </w:rPr>
+              <w:t>f</w:t>
+            </w:r>
+            <w:r>
+              <w:rPr>
+                <w:noProof/>
+                <w:lang w:val="uk-UA"/>
+              </w:rPr>
+              <w:t xml:space="preserve">       </w:t>
+            </w:r>
+            <w:r>
+              <w:rPr>
+                <w:noProof/>
+                <w:lang w:val="en-US"/>
+              </w:rPr>
+              <w:t>f y 9 17</w:t>
+            </w:r>
+          </w:p>
+        </w:tc>
+      </w:tr>
+      <w:tr>
+        <w:tc>
+          <w:tcPr>
+            <w:tcW w:w="4926" w:type="dxa"/>
+            <w:vAlign w:val="center"/>
+          </w:tcPr>
+          <w:p>
+            <w:pPr>
+              <w:ind w:firstLine="0"/>
+              <w:jc w:val="center"/>
+            </w:pPr>
+            <w:r>
+              <w:rPr>
+                <w:noProof/>
+                <w:lang w:val="uk-UA"/>
+              </w:rPr>
+              <w:t>Схема проведення тесту</w:t>
+            </w:r>
+          </w:p>
+        </w:tc>
+        <w:tc>
+          <w:tcPr>
+            <w:tcW w:w="4927" w:type="dxa"/>
+          </w:tcPr>
+          <w:p>
+            <w:pPr>
+              <w:ind w:firstLine="0"/>
+            </w:pPr>
+            <w:r>
+              <w:rPr>
+                <w:noProof/>
+                <w:lang w:val="uk-UA"/>
+              </w:rPr>
+              <w:t>Поелементне заповнення матриці коефіцієнтів</w:t>
+            </w:r>
+          </w:p>
+        </w:tc>
+      </w:tr>
+      <w:tr>
+        <w:tc>
+          <w:tcPr>
+            <w:tcW w:w="4926" w:type="dxa"/>
+            <w:vAlign w:val="center"/>
+          </w:tcPr>
+          <w:p>
+            <w:pPr>
+              <w:ind w:firstLine="0"/>
+              <w:jc w:val="center"/>
+            </w:pPr>
+            <w:r>
+              <w:rPr>
+                <w:noProof/>
+                <w:lang w:val="uk-UA"/>
+              </w:rPr>
+              <w:t>Очікуваний результат</w:t>
+            </w:r>
+          </w:p>
+        </w:tc>
+        <w:tc>
+          <w:tcPr>
+            <w:tcW w:w="4927" w:type="dxa"/>
+          </w:tcPr>
+          <w:p>
+            <w:pPr>
+              <w:ind w:firstLine="0"/>
+              <w:jc w:val="left"/>
+              <w:rPr>
+                <w:noProof/>
+                <w:lang w:val="uk-UA"/>
+              </w:rPr>
+            </w:pPr>
+            <w:r>
+              <w:rPr>
+                <w:noProof/>
+                <w:lang w:val="uk-UA"/>
+              </w:rPr>
+              <w:t>Повідомлення про помилку</w:t>
+            </w:r>
+          </w:p>
+          <w:p>
+            <w:pPr>
+              <w:ind w:firstLine="0"/>
+            </w:pPr>
+            <w:r>
+              <w:rPr>
+                <w:noProof/>
+                <w:lang w:val="uk-UA"/>
+              </w:rPr>
+              <w:t>формату даних</w:t>
+            </w:r>
+          </w:p>
+        </w:tc>
+      </w:tr>
+      <w:tr>
+        <w:tc>
+          <w:tcPr>
+            <w:tcW w:w="4926" w:type="dxa"/>
+            <w:vAlign w:val="center"/>
+          </w:tcPr>
+          <w:p>
+            <w:pPr>
+              <w:ind w:firstLine="0"/>
+              <w:jc w:val="center"/>
+            </w:pPr>
+            <w:r>
+              <w:rPr>
+                <w:noProof/>
+                <w:lang w:val="uk-UA"/>
+              </w:rPr>
+              <w:t>Стан програми після проведення випробувань</w:t>
+            </w:r>
+          </w:p>
+        </w:tc>
+        <w:tc>
+          <w:tcPr>
+            <w:tcW w:w="4927" w:type="dxa"/>
+          </w:tcPr>
+          <w:p>
+            <w:pPr>
+              <w:ind w:firstLine="0"/>
+              <w:rPr>
+                <w:noProof/>
+                <w:lang w:val="uk-UA"/>
+              </w:rPr>
+            </w:pPr>
+            <w:r>
+              <w:rPr>
+                <w:noProof/>
+                <w:lang w:val="uk-UA"/>
+              </w:rPr>
+              <w:t>Видано помилку «</w:t>
+            </w:r>
+            <w:r>
+              <w:rPr>
+                <w:noProof/>
+                <w:lang w:val="uk-UA"/>
+              </w:rPr>
+              <w:t>Матриця має містити лише додатні та від’ємні натуральні числа та десяткові дроби , використовуючи крапку для розділення цілої та дробової частини числа</w:t>
+            </w:r>
+            <w:r>
+              <w:rPr>
+                <w:noProof/>
+                <w:lang w:val="uk-UA"/>
+              </w:rPr>
+              <w:t>»</w:t>
+            </w:r>
+          </w:p>
+        </w:tc>
+      </w:tr>
+    </w:tbl>
+    <w:p>
+      <w:pPr>
+        <w:rPr>
+          <w:lang w:val="uk-UA"/>
+        </w:rPr>
+      </w:pPr>
+    </w:p>
+    <w:p>
+      <w:pPr>
+        <w:ind w:firstLine="0"/>
+        <w:rPr>
+          <w:lang w:val="uk-UA"/>
+        </w:rPr>
+      </w:pPr>
+      <w:r>
+        <w:rPr>
+          <w:lang w:val="uk-UA"/>
+        </w:rPr>
+        <w:t>Таблиця 1.2 – Приклад роботи програми при введенні несиметричної системи</w:t>
+      </w:r>
+    </w:p>
+    <w:tbl>
+      <w:tblPr>
+        <w:tblStyle w:val="a4"/>
+        <w:tblW w:w="0" w:type="auto"/>
+        <w:tblLook w:val="04A0" w:firstRow="1" w:lastRow="0" w:firstColumn="1" w:lastColumn="0" w:noHBand="0" w:noVBand="1"/>
+      </w:tblPr>
+      <w:tblGrid>
+        <w:gridCol w:w="4774"/>
+        <w:gridCol w:w="4797"/>
+      </w:tblGrid>
+      <w:tr>
+        <w:tc>
+          <w:tcPr>
+            <w:tcW w:w="4774" w:type="dxa"/>
+            <w:vAlign w:val="center"/>
+          </w:tcPr>
+          <w:p>
+            <w:pPr>
+              <w:ind w:firstLine="0"/>
+              <w:jc w:val="center"/>
+            </w:pPr>
+            <w:r>
+              <w:rPr>
+                <w:noProof/>
+                <w:lang w:val="uk-UA"/>
+              </w:rPr>
+              <w:t>Мета тесту</w:t>
+            </w:r>
+          </w:p>
+        </w:tc>
+        <w:tc>
+          <w:tcPr>
+            <w:tcW w:w="4797" w:type="dxa"/>
+          </w:tcPr>
+          <w:p>
+            <w:pPr>
+              <w:ind w:firstLine="0"/>
+            </w:pPr>
+            <w:r>
+              <w:rPr>
+                <w:noProof/>
+              </w:rPr>
+              <w:t>Перев</w:t>
+            </w:r>
+            <w:r>
+              <w:rPr>
+                <w:noProof/>
+                <w:lang w:val="uk-UA"/>
+              </w:rPr>
+              <w:t>ірити можливість введення некоректних даних</w:t>
+            </w:r>
+          </w:p>
+        </w:tc>
+      </w:tr>
+      <w:tr>
+        <w:tc>
+          <w:tcPr>
+            <w:tcW w:w="4774" w:type="dxa"/>
+            <w:vAlign w:val="center"/>
+          </w:tcPr>
+          <w:p>
+            <w:pPr>
+              <w:ind w:firstLine="0"/>
+              <w:jc w:val="center"/>
+            </w:pPr>
+            <w:r>
+              <w:rPr>
+                <w:noProof/>
+                <w:lang w:val="uk-UA"/>
+              </w:rPr>
+              <w:t>Початковий стан програми</w:t>
+            </w:r>
+          </w:p>
+        </w:tc>
+        <w:tc>
+          <w:tcPr>
+            <w:tcW w:w="4797" w:type="dxa"/>
+          </w:tcPr>
+          <w:p>
+            <w:pPr>
+              <w:ind w:firstLine="0"/>
+            </w:pPr>
+            <w:r>
+              <w:rPr>
+                <w:noProof/>
+                <w:lang w:val="uk-UA"/>
+              </w:rPr>
+              <w:t>Відкрите вікно програми</w:t>
+            </w:r>
+          </w:p>
+        </w:tc>
+      </w:tr>
+      <w:tr>
+        <w:tc>
+          <w:tcPr>
+            <w:tcW w:w="4774" w:type="dxa"/>
+            <w:vAlign w:val="center"/>
+          </w:tcPr>
+          <w:p>
+            <w:pPr>
+              <w:ind w:firstLine="0"/>
+              <w:jc w:val="center"/>
+            </w:pPr>
+            <w:r>
+              <w:rPr>
+                <w:noProof/>
+                <w:lang w:val="uk-UA"/>
+              </w:rPr>
+              <w:t>Вхідні дані</w:t>
+            </w:r>
+          </w:p>
+        </w:tc>
+        <w:tc>
+          <w:tcPr>
+            <w:tcW w:w="4797" w:type="dxa"/>
+          </w:tcPr>
+          <w:p>
+            <w:pPr>
+              <w:ind w:firstLine="0"/>
+              <w:rPr>
+                <w:lang w:val="uk-UA"/>
+              </w:rPr>
+            </w:pPr>
+            <w:r>
+              <w:rPr>
+                <w:noProof/>
+                <w:lang w:val="uk-UA"/>
+              </w:rPr>
+              <w:t xml:space="preserve"> </w:t>
+            </w:r>
+            <w:r>
+              <w:rPr>
+                <w:noProof/>
+                <w:lang w:val="uk-UA"/>
+              </w:rPr>
+              <w:t>9  10  6  4        0  7  1 9</w:t>
+            </w:r>
+          </w:p>
+        </w:tc>
+      </w:tr>
+    </w:tbl>
+    <w:p>
+      <w:pPr>
+        <w:rPr>
+          <w:lang w:val="uk-UA"/>
+        </w:rPr>
+      </w:pPr>
+      <w:r>
+        <w:br w:type="page"/>
+      </w:r>
+    </w:p>
+    <w:p>
+      <w:pPr>
+        <w:ind w:firstLine="0"/>
+        <w:rPr>
+          <w:lang w:val="uk-UA"/>
+        </w:rPr>
+      </w:pPr>
+      <w:r>
+        <w:rPr>
+          <w:lang w:val="uk-UA"/>
+        </w:rPr>
+        <w:lastRenderedPageBreak/>
+        <w:t>Продовження таблиці 1.2</w:t>
+      </w:r>
+    </w:p>
+    <w:tbl>
+      <w:tblPr>
+        <w:tblStyle w:val="a4"/>
+        <w:tblW w:w="0" w:type="auto"/>
+        <w:tblLook w:val="04A0" w:firstRow="1" w:lastRow="0" w:firstColumn="1" w:lastColumn="0" w:noHBand="0" w:noVBand="1"/>
+      </w:tblPr>
+      <w:tblGrid>
+        <w:gridCol w:w="4774"/>
+        <w:gridCol w:w="4797"/>
+      </w:tblGrid>
+      <w:tr>
+        <w:tc>
+          <w:tcPr>
+            <w:tcW w:w="4774" w:type="dxa"/>
+            <w:vAlign w:val="center"/>
+          </w:tcPr>
+          <w:p>
+            <w:pPr>
+              <w:ind w:firstLine="0"/>
+              <w:jc w:val="center"/>
+            </w:pPr>
+            <w:r>
+              <w:rPr>
+                <w:noProof/>
+                <w:lang w:val="uk-UA"/>
+              </w:rPr>
+              <w:t>Схема проведення тесту</w:t>
+            </w:r>
+          </w:p>
+        </w:tc>
+        <w:tc>
+          <w:tcPr>
+            <w:tcW w:w="4797" w:type="dxa"/>
+          </w:tcPr>
+          <w:p>
+            <w:pPr>
+              <w:ind w:firstLine="0"/>
+            </w:pPr>
+            <w:r>
+              <w:rPr>
+                <w:noProof/>
+                <w:lang w:val="uk-UA"/>
+              </w:rPr>
+              <w:t>Генерація несиметричної матриці коефіцієнтів</w:t>
+            </w:r>
+          </w:p>
+        </w:tc>
+      </w:tr>
+      <w:tr>
+        <w:tc>
+          <w:tcPr>
+            <w:tcW w:w="4774" w:type="dxa"/>
+            <w:vAlign w:val="center"/>
+          </w:tcPr>
+          <w:p>
+            <w:pPr>
+              <w:ind w:firstLine="0"/>
+              <w:jc w:val="center"/>
+            </w:pPr>
+            <w:r>
+              <w:rPr>
+                <w:noProof/>
+                <w:lang w:val="uk-UA"/>
+              </w:rPr>
+              <w:t>Очікуваний результат</w:t>
+            </w:r>
+          </w:p>
+        </w:tc>
+        <w:tc>
+          <w:tcPr>
+            <w:tcW w:w="4797" w:type="dxa"/>
+          </w:tcPr>
+          <w:p>
+            <w:pPr>
+              <w:ind w:firstLine="0"/>
+              <w:jc w:val="left"/>
+              <w:rPr>
+                <w:noProof/>
+                <w:lang w:val="uk-UA"/>
+              </w:rPr>
+            </w:pPr>
+            <w:r>
+              <w:rPr>
+                <w:noProof/>
+                <w:lang w:val="uk-UA"/>
+              </w:rPr>
+              <w:t>Повідомлення про помилку</w:t>
+            </w:r>
+          </w:p>
+          <w:p>
+            <w:pPr>
+              <w:ind w:firstLine="0"/>
+            </w:pPr>
+            <w:r>
+              <w:rPr>
+                <w:noProof/>
+                <w:lang w:val="uk-UA"/>
+              </w:rPr>
+              <w:t>«Система має безліч розв’язків»</w:t>
+            </w:r>
+          </w:p>
+        </w:tc>
+      </w:tr>
+      <w:tr>
+        <w:tc>
+          <w:tcPr>
+            <w:tcW w:w="4774" w:type="dxa"/>
+            <w:vAlign w:val="center"/>
+          </w:tcPr>
+          <w:p>
+            <w:pPr>
+              <w:ind w:firstLine="0"/>
+              <w:jc w:val="center"/>
+            </w:pPr>
+            <w:r>
+              <w:rPr>
+                <w:noProof/>
+                <w:lang w:val="uk-UA"/>
+              </w:rPr>
+              <w:t>Стан програми після проведення випробувань</w:t>
+            </w:r>
+          </w:p>
+        </w:tc>
+        <w:tc>
+          <w:tcPr>
+            <w:tcW w:w="4797" w:type="dxa"/>
+          </w:tcPr>
+          <w:p>
+            <w:pPr>
+              <w:ind w:firstLine="0"/>
+              <w:rPr>
+                <w:noProof/>
+                <w:lang w:val="uk-UA"/>
+              </w:rPr>
+            </w:pPr>
+            <w:r>
+              <w:rPr>
+                <w:noProof/>
+                <w:lang w:val="uk-UA"/>
+              </w:rPr>
+              <w:t xml:space="preserve">Видано помилку </w:t>
+            </w:r>
+            <w:r>
+              <w:rPr>
+                <w:noProof/>
+                <w:lang w:val="uk-UA"/>
+              </w:rPr>
+              <w:t>«Система має безліч розв’язків»</w:t>
+            </w:r>
+          </w:p>
+        </w:tc>
+        <w:bookmarkStart w:id="2" w:name="_GoBack"/>
+        <w:bookmarkEnd w:id="2"/>
+      </w:tr>
+    </w:tbl>
+    <w:p>
+      <w:pPr>
+        <w:rPr>
+          <w:lang w:val="uk-UA"/>
+        </w:rPr>
+      </w:pPr>
+    </w:p>
+    <w:p>
+      <w:pPr>
+        <w:ind w:firstLine="0"/>
+        <w:rPr>
+          <w:lang w:val="uk-UA"/>
+        </w:rPr>
+      </w:pPr>
+      <w:r>
+        <w:rPr>
+          <w:lang w:val="uk-UA"/>
+        </w:rPr>
+        <w:t>Таблиця 1.3 – Приклад роботи програми про введенні несумісної матриці</w:t>
       </w:r>
     </w:p>
     <w:tbl>
@@ -726,14 +1417,10 @@
             <w:pPr>
               <w:ind w:firstLine="0"/>
               <w:jc w:val="center"/>
-              <w:rPr>
-                <w:highlight w:val="green"/>
-              </w:rPr>
-            </w:pPr>
-            <w:r>
-              <w:rPr>
-                <w:noProof/>
-                <w:highlight w:val="green"/>
+            </w:pPr>
+            <w:r>
+              <w:rPr>
+                <w:noProof/>
                 <w:lang w:val="uk-UA"/>
               </w:rPr>
               <w:t>Мета тесту</w:t>
@@ -747,24 +1434,26 @@
           <w:p>
             <w:pPr>
               <w:ind w:firstLine="0"/>
-              <w:rPr>
-                <w:highlight w:val="green"/>
-              </w:rPr>
-            </w:pPr>
-            <w:r>
-              <w:rPr>
-                <w:noProof/>
-                <w:highlight w:val="green"/>
+            </w:pPr>
+            <w:r>
+              <w:rPr>
+                <w:noProof/>
               </w:rPr>
               <w:t>Перев</w:t>
             </w:r>
             <w:r>
               <w:rPr>
                 <w:noProof/>
-                <w:highlight w:val="green"/>
-                <w:lang w:val="uk-UA"/>
-              </w:rPr>
-              <w:t>ірити можливість введення некоректних даних</w:t>
+                <w:lang w:val="uk-UA"/>
+              </w:rPr>
+              <w:t>ірити можливість введення</w:t>
+            </w:r>
+            <w:r>
+              <w:rPr>
+                <w:noProof/>
+                <w:lang w:val="uk-UA"/>
+              </w:rPr>
+              <w:t xml:space="preserve"> несумісніх систем</w:t>
             </w:r>
           </w:p>
         </w:tc>
@@ -779,25 +1468,13 @@
             <w:pPr>
               <w:ind w:firstLine="0"/>
               <w:jc w:val="center"/>
-              <w:rPr>
-                <w:highlight w:val="green"/>
-              </w:rPr>
-            </w:pPr>
-            <w:r>
-              <w:rPr>
-                <w:noProof/>
-                <w:highlight w:val="green"/>
-                <w:lang w:val="uk-UA"/>
-              </w:rPr>
-              <w:t xml:space="preserve">Початковий стан </w:t>
-            </w:r>
-            <w:r>
-              <w:rPr>
-                <w:noProof/>
-                <w:highlight w:val="green"/>
-                <w:lang w:val="uk-UA"/>
-              </w:rPr>
-              <w:t>програми</w:t>
+            </w:pPr>
+            <w:r>
+              <w:rPr>
+                <w:noProof/>
+                <w:lang w:val="uk-UA"/>
+              </w:rPr>
+              <w:t>Початковий стан програми</w:t>
             </w:r>
           </w:p>
         </w:tc>
@@ -808,14 +1485,10 @@
           <w:p>
             <w:pPr>
               <w:ind w:firstLine="0"/>
-              <w:rPr>
-                <w:highlight w:val="green"/>
-              </w:rPr>
-            </w:pPr>
-            <w:r>
-              <w:rPr>
-                <w:noProof/>
-                <w:highlight w:val="green"/>
+            </w:pPr>
+            <w:r>
+              <w:rPr>
+                <w:noProof/>
                 <w:lang w:val="uk-UA"/>
               </w:rPr>
               <w:t>Відкрите вікно програми</w:t>
@@ -833,14 +1506,10 @@
             <w:pPr>
               <w:ind w:firstLine="0"/>
               <w:jc w:val="center"/>
-              <w:rPr>
-                <w:highlight w:val="green"/>
-              </w:rPr>
-            </w:pPr>
-            <w:r>
-              <w:rPr>
-                <w:noProof/>
-                <w:highlight w:val="green"/>
+            </w:pPr>
+            <w:r>
+              <w:rPr>
+                <w:noProof/>
                 <w:lang w:val="uk-UA"/>
               </w:rPr>
               <w:t>Вхідні дані</w:t>
@@ -855,46 +1524,12 @@
             <w:pPr>
               <w:ind w:firstLine="0"/>
               <w:rPr>
-                <w:highlight w:val="green"/>
-                <w:lang w:val="uk-UA"/>
-              </w:rPr>
-            </w:pPr>
-            <w:r>
-              <w:rPr>
-                <w:noProof/>
-                <w:highlight w:val="green"/>
-                <w:lang w:val="uk-UA"/>
-              </w:rPr>
-              <w:t xml:space="preserve"> 2 3 </w:t>
-            </w:r>
-            <w:r>
-              <w:rPr>
-                <w:noProof/>
-                <w:highlight w:val="green"/>
-                <w:lang w:val="en-US"/>
-              </w:rPr>
-              <w:t>b</w:t>
-            </w:r>
-            <w:r>
-              <w:rPr>
-                <w:noProof/>
-                <w:highlight w:val="green"/>
-                <w:lang w:val="uk-UA"/>
-              </w:rPr>
-              <w:t xml:space="preserve"> 6      </w:t>
-            </w:r>
-            <w:r>
-              <w:rPr>
-                <w:noProof/>
-                <w:highlight w:val="green"/>
-                <w:lang w:val="en-US"/>
-              </w:rPr>
-              <w:t>S 4 6</w:t>
-            </w:r>
-            <w:r>
-              <w:rPr>
-                <w:noProof/>
-                <w:highlight w:val="green"/>
+                <w:lang w:val="uk-UA"/>
+              </w:rPr>
+            </w:pPr>
+            <w:r>
+              <w:rPr>
+                <w:noProof/>
                 <w:lang w:val="uk-UA"/>
               </w:rPr>
               <w:t xml:space="preserve"> </w:t>
@@ -902,26 +1537,9 @@
             <w:r>
               <w:rPr>
                 <w:noProof/>
-                <w:highlight w:val="green"/>
-                <w:lang w:val="en-US"/>
-              </w:rPr>
-              <w:t>f</w:t>
-            </w:r>
-            <w:r>
-              <w:rPr>
-                <w:noProof/>
-                <w:highlight w:val="green"/>
-                <w:lang w:val="uk-UA"/>
-              </w:rPr>
-              <w:t xml:space="preserve">       </w:t>
-            </w:r>
-            <w:r>
-              <w:rPr>
-                <w:noProof/>
-                <w:highlight w:val="green"/>
-                <w:lang w:val="en-US"/>
-              </w:rPr>
-              <w:t>f y 9 17</w:t>
+                <w:lang w:val="uk-UA"/>
+              </w:rPr>
+              <w:t>2 3 5    4 6 8</w:t>
             </w:r>
           </w:p>
         </w:tc>
@@ -936,14 +1554,10 @@
             <w:pPr>
               <w:ind w:firstLine="0"/>
               <w:jc w:val="center"/>
-              <w:rPr>
-                <w:highlight w:val="green"/>
-              </w:rPr>
-            </w:pPr>
-            <w:r>
-              <w:rPr>
-                <w:noProof/>
-                <w:highlight w:val="green"/>
+            </w:pPr>
+            <w:r>
+              <w:rPr>
+                <w:noProof/>
                 <w:lang w:val="uk-UA"/>
               </w:rPr>
               <w:t>Схема проведення тесту</w:t>
@@ -957,14 +1571,10 @@
           <w:p>
             <w:pPr>
               <w:ind w:firstLine="0"/>
-              <w:rPr>
-                <w:highlight w:val="green"/>
-              </w:rPr>
-            </w:pPr>
-            <w:r>
-              <w:rPr>
-                <w:noProof/>
-                <w:highlight w:val="green"/>
+            </w:pPr>
+            <w:r>
+              <w:rPr>
+                <w:noProof/>
                 <w:lang w:val="uk-UA"/>
               </w:rPr>
               <w:t>Поелементне заповнення матриці коефіцієнтів</w:t>
@@ -982,14 +1592,10 @@
             <w:pPr>
               <w:ind w:firstLine="0"/>
               <w:jc w:val="center"/>
-              <w:rPr>
-                <w:highlight w:val="green"/>
-              </w:rPr>
-            </w:pPr>
-            <w:r>
-              <w:rPr>
-                <w:noProof/>
-                <w:highlight w:val="green"/>
+            </w:pPr>
+            <w:r>
+              <w:rPr>
+                <w:noProof/>
                 <w:lang w:val="uk-UA"/>
               </w:rPr>
               <w:t>Очікуваний результат</w:t>
@@ -1004,35 +1610,20 @@
             <w:pPr>
               <w:ind w:firstLine="0"/>
               <w:jc w:val="left"/>
-              <w:rPr>
-                <w:noProof/>
-                <w:highlight w:val="green"/>
-                <w:lang w:val="uk-UA"/>
-              </w:rPr>
-            </w:pPr>
-            <w:r>
-              <w:rPr>
-                <w:noProof/>
-                <w:highlight w:val="green"/>
+            </w:pPr>
+            <w:r>
+              <w:rPr>
+                <w:noProof/>
                 <w:lang w:val="uk-UA"/>
               </w:rPr>
               <w:t>Повідомлення про помилку</w:t>
             </w:r>
-          </w:p>
-          <w:p>
-            <w:pPr>
-              <w:ind w:firstLine="0"/>
-              <w:rPr>
-                <w:highlight w:val="green"/>
-              </w:rPr>
-            </w:pPr>
-            <w:r>
-              <w:rPr>
-                <w:noProof/>
-                <w:highlight w:val="green"/>
-                <w:lang w:val="uk-UA"/>
-              </w:rPr>
-              <w:t>формату даних</w:t>
+            <w:r>
+              <w:rPr>
+                <w:noProof/>
+                <w:lang w:val="uk-UA"/>
+              </w:rPr>
+              <w:t xml:space="preserve"> сумісності матриці</w:t>
             </w:r>
           </w:p>
         </w:tc>
@@ -1047,33 +1638,13 @@
             <w:pPr>
               <w:ind w:firstLine="0"/>
               <w:jc w:val="center"/>
-              <w:rPr>
-                <w:highlight w:val="green"/>
-              </w:rPr>
-            </w:pPr>
-            <w:r>
-              <w:rPr>
-                <w:noProof/>
-                <w:highlight w:val="green"/>
-                <w:lang w:val="uk-UA"/>
-              </w:rPr>
-              <w:t xml:space="preserve">Стан </w:t>
-            </w:r>
-            <w:r>
-              <w:rPr>
-                <w:noProof/>
-                <w:highlight w:val="green"/>
-                <w:lang w:val="uk-UA"/>
-              </w:rPr>
-              <w:t>програми</w:t>
-            </w:r>
-            <w:r>
-              <w:rPr>
-                <w:noProof/>
-                <w:highlight w:val="green"/>
-                <w:lang w:val="uk-UA"/>
-              </w:rPr>
-              <w:t xml:space="preserve"> після проведення випробувань</w:t>
+            </w:pPr>
+            <w:r>
+              <w:rPr>
+                <w:noProof/>
+                <w:lang w:val="uk-UA"/>
+              </w:rPr>
+              <w:t>Стан програми після проведення випробувань</w:t>
             </w:r>
           </w:p>
         </w:tc>
@@ -1086,25 +1657,450 @@
               <w:ind w:firstLine="0"/>
               <w:rPr>
                 <w:noProof/>
-                <w:highlight w:val="green"/>
-                <w:lang w:val="uk-UA"/>
-              </w:rPr>
-            </w:pPr>
-            <w:r>
-              <w:rPr>
-                <w:noProof/>
-                <w:highlight w:val="green"/>
-                <w:lang w:val="uk-UA"/>
-              </w:rPr>
-              <w:t>Видано помилку «Введіть дійсне число»</w:t>
+                <w:lang w:val="uk-UA"/>
+              </w:rPr>
+            </w:pPr>
+            <w:r>
+              <w:rPr>
+                <w:noProof/>
+                <w:lang w:val="uk-UA"/>
+              </w:rPr>
+              <w:t>Видано помилку «Матриця</w:t>
+            </w:r>
+            <w:r>
+              <w:rPr>
+                <w:noProof/>
+                <w:lang w:val="uk-UA"/>
+              </w:rPr>
+              <w:t xml:space="preserve"> несумісна</w:t>
+            </w:r>
+            <w:r>
+              <w:rPr>
+                <w:noProof/>
+                <w:lang w:val="uk-UA"/>
+              </w:rPr>
+              <w:t>»</w:t>
             </w:r>
           </w:p>
         </w:tc>
       </w:tr>
     </w:tbl>
     <w:p>
-      <w:bookmarkStart w:id="2" w:name="_GoBack"/>
-      <w:bookmarkEnd w:id="2"/>
+      <w:pPr>
+        <w:ind w:firstLine="0"/>
+        <w:rPr>
+          <w:lang w:val="uk-UA"/>
+        </w:rPr>
+      </w:pPr>
+    </w:p>
+    <w:p>
+      <w:pPr>
+        <w:rPr>
+          <w:szCs w:val="28"/>
+          <w:lang w:val="uk-UA"/>
+        </w:rPr>
+      </w:pPr>
+      <w:r>
+        <w:rPr>
+          <w:lang w:val="uk-UA"/>
+        </w:rPr>
+        <w:t xml:space="preserve">Тестування коректності роботи методів </w:t>
+      </w:r>
+      <w:proofErr w:type="spellStart"/>
+      <w:r>
+        <w:rPr>
+          <w:szCs w:val="28"/>
+          <w:lang w:val="uk-UA"/>
+        </w:rPr>
+        <w:t>Гаусса</w:t>
+      </w:r>
+      <w:proofErr w:type="spellEnd"/>
+      <w:r>
+        <w:rPr>
+          <w:szCs w:val="28"/>
+          <w:lang w:val="uk-UA"/>
+        </w:rPr>
+        <w:t xml:space="preserve">, </w:t>
+      </w:r>
+      <w:proofErr w:type="spellStart"/>
+      <w:r>
+        <w:rPr>
+          <w:szCs w:val="28"/>
+          <w:lang w:val="uk-UA"/>
+        </w:rPr>
+        <w:t>Жордана-</w:t>
+      </w:r>
+      <w:proofErr w:type="spellEnd"/>
+      <w:r>
+        <w:rPr>
+          <w:szCs w:val="28"/>
+          <w:lang w:val="uk-UA"/>
+        </w:rPr>
+        <w:t xml:space="preserve"> </w:t>
+      </w:r>
+      <w:proofErr w:type="spellStart"/>
+      <w:r>
+        <w:rPr>
+          <w:szCs w:val="28"/>
+          <w:lang w:val="uk-UA"/>
+        </w:rPr>
+        <w:t>Гаусса</w:t>
+      </w:r>
+      <w:proofErr w:type="spellEnd"/>
+      <w:r>
+        <w:rPr>
+          <w:szCs w:val="28"/>
+          <w:lang w:val="uk-UA"/>
+        </w:rPr>
+        <w:t xml:space="preserve"> та обертань:</w:t>
+      </w:r>
+    </w:p>
+    <w:p>
+      <w:pPr>
+        <w:pStyle w:val="a3"/>
+        <w:numPr>
+          <w:ilvl w:val="1"/>
+          <w:numId w:val="4"/>
+        </w:numPr>
+        <w:ind w:left="1069"/>
+        <w:rPr>
+          <w:szCs w:val="28"/>
+          <w:lang w:val="uk-UA"/>
+        </w:rPr>
+      </w:pPr>
+      <w:r>
+        <w:rPr>
+          <w:lang w:val="uk-UA"/>
+        </w:rPr>
+        <w:t xml:space="preserve">Перевірка коректності роботи методу </w:t>
+      </w:r>
+      <w:proofErr w:type="spellStart"/>
+      <w:r>
+        <w:rPr>
+          <w:lang w:val="uk-UA"/>
+        </w:rPr>
+        <w:t>Гаусса</w:t>
+      </w:r>
+      <w:proofErr w:type="spellEnd"/>
+      <w:r>
+        <w:rPr>
+          <w:lang w:val="uk-UA"/>
+        </w:rPr>
+        <w:t>:</w:t>
+      </w:r>
+    </w:p>
+    <w:p>
+      <w:pPr>
+        <w:pStyle w:val="a3"/>
+        <w:ind w:left="1154" w:firstLine="0"/>
+        <w:rPr>
+          <w:lang w:val="uk-UA"/>
+        </w:rPr>
+      </w:pPr>
+      <w:r>
+        <w:rPr>
+          <w:lang w:val="uk-UA"/>
+        </w:rPr>
+        <w:t>Пройдено</w:t>
+      </w:r>
+    </w:p>
+    <w:p>
+      <w:pPr>
+        <w:pStyle w:val="a3"/>
+        <w:numPr>
+          <w:ilvl w:val="1"/>
+          <w:numId w:val="4"/>
+        </w:numPr>
+        <w:ind w:left="1069"/>
+        <w:rPr>
+          <w:lang w:val="uk-UA"/>
+        </w:rPr>
+      </w:pPr>
+      <w:r>
+        <w:rPr>
+          <w:lang w:val="uk-UA"/>
+        </w:rPr>
+        <w:t>Перевірка коректності роботи методу</w:t>
+      </w:r>
+      <w:r>
+        <w:rPr>
+          <w:szCs w:val="28"/>
+          <w:lang w:val="uk-UA"/>
+        </w:rPr>
+        <w:t xml:space="preserve"> </w:t>
+      </w:r>
+      <w:proofErr w:type="spellStart"/>
+      <w:r>
+        <w:rPr>
+          <w:szCs w:val="28"/>
+          <w:lang w:val="uk-UA"/>
+        </w:rPr>
+        <w:t>Жордана-</w:t>
+      </w:r>
+      <w:r>
+        <w:rPr>
+          <w:lang w:val="uk-UA"/>
+        </w:rPr>
+        <w:t>Гаусса</w:t>
+      </w:r>
+      <w:proofErr w:type="spellEnd"/>
+      <w:r>
+        <w:rPr>
+          <w:lang w:val="uk-UA"/>
+        </w:rPr>
+        <w:t>:</w:t>
+      </w:r>
+    </w:p>
+    <w:p>
+      <w:pPr>
+        <w:pStyle w:val="a3"/>
+        <w:ind w:left="1154" w:firstLine="0"/>
+        <w:rPr>
+          <w:lang w:val="uk-UA"/>
+        </w:rPr>
+      </w:pPr>
+      <w:r>
+        <w:rPr>
+          <w:lang w:val="uk-UA"/>
+        </w:rPr>
+        <w:t>Пройдено</w:t>
+      </w:r>
+    </w:p>
+    <w:p>
+      <w:pPr>
+        <w:pStyle w:val="a3"/>
+        <w:numPr>
+          <w:ilvl w:val="1"/>
+          <w:numId w:val="4"/>
+        </w:numPr>
+        <w:ind w:left="1069"/>
+        <w:rPr>
+          <w:lang w:val="uk-UA"/>
+        </w:rPr>
+      </w:pPr>
+      <w:r>
+        <w:rPr>
+          <w:lang w:val="uk-UA"/>
+        </w:rPr>
+        <w:t xml:space="preserve">Перевірка коректності роботи </w:t>
+      </w:r>
+      <w:r>
+        <w:rPr>
+          <w:lang w:val="uk-UA"/>
+        </w:rPr>
+        <w:t>методу</w:t>
+      </w:r>
+      <w:r>
+        <w:rPr>
+          <w:szCs w:val="28"/>
+          <w:lang w:val="uk-UA"/>
+        </w:rPr>
+        <w:t xml:space="preserve"> </w:t>
+      </w:r>
+      <w:r>
+        <w:rPr>
+          <w:szCs w:val="28"/>
+          <w:lang w:val="uk-UA"/>
+        </w:rPr>
+        <w:t>обертань</w:t>
+      </w:r>
+      <w:r>
+        <w:rPr>
+          <w:lang w:val="uk-UA"/>
+        </w:rPr>
+        <w:t>:</w:t>
+      </w:r>
+    </w:p>
+    <w:p>
+      <w:pPr>
+        <w:pStyle w:val="a3"/>
+        <w:ind w:left="1154" w:firstLine="0"/>
+        <w:rPr>
+          <w:lang w:val="uk-UA"/>
+        </w:rPr>
+      </w:pPr>
+      <w:r>
+        <w:rPr>
+          <w:lang w:val="uk-UA"/>
+        </w:rPr>
+        <w:t>Пройдено</w:t>
+      </w:r>
+    </w:p>
+    <w:p>
+      <w:pPr>
+        <w:pStyle w:val="a3"/>
+        <w:ind w:left="1154" w:firstLine="0"/>
+        <w:rPr>
+          <w:lang w:val="uk-UA"/>
+        </w:rPr>
+      </w:pPr>
+    </w:p>
+    <w:p>
+      <w:pPr>
+        <w:pStyle w:val="a3"/>
+        <w:ind w:left="0"/>
+        <w:rPr>
+          <w:szCs w:val="28"/>
+          <w:lang w:val="uk-UA"/>
+        </w:rPr>
+      </w:pPr>
+      <w:r>
+        <w:rPr>
+          <w:szCs w:val="28"/>
+          <w:lang w:val="uk-UA"/>
+        </w:rPr>
+        <w:lastRenderedPageBreak/>
+        <w:t xml:space="preserve">Тестування коректності роботи методів </w:t>
+      </w:r>
+      <w:proofErr w:type="spellStart"/>
+      <w:r>
+        <w:rPr>
+          <w:szCs w:val="28"/>
+          <w:lang w:val="uk-UA"/>
+        </w:rPr>
+        <w:t>Гаусса</w:t>
+      </w:r>
+      <w:proofErr w:type="spellEnd"/>
+      <w:r>
+        <w:rPr>
+          <w:szCs w:val="28"/>
+          <w:lang w:val="uk-UA"/>
+        </w:rPr>
+        <w:t xml:space="preserve">, </w:t>
+      </w:r>
+      <w:proofErr w:type="spellStart"/>
+      <w:r>
+        <w:rPr>
+          <w:szCs w:val="28"/>
+          <w:lang w:val="uk-UA"/>
+        </w:rPr>
+        <w:t>Жордана-</w:t>
+      </w:r>
+      <w:proofErr w:type="spellEnd"/>
+      <w:r>
+        <w:rPr>
+          <w:szCs w:val="28"/>
+          <w:lang w:val="uk-UA"/>
+        </w:rPr>
+        <w:t xml:space="preserve"> </w:t>
+      </w:r>
+      <w:proofErr w:type="spellStart"/>
+      <w:r>
+        <w:rPr>
+          <w:szCs w:val="28"/>
+          <w:lang w:val="uk-UA"/>
+        </w:rPr>
+        <w:t>Гаусса</w:t>
+      </w:r>
+      <w:proofErr w:type="spellEnd"/>
+      <w:r>
+        <w:rPr>
+          <w:szCs w:val="28"/>
+          <w:lang w:val="uk-UA"/>
+        </w:rPr>
+        <w:t xml:space="preserve"> та обертань з дробовими коефіцієнтами</w:t>
+      </w:r>
+      <w:r>
+        <w:rPr>
+          <w:szCs w:val="28"/>
+          <w:lang w:val="uk-UA"/>
+        </w:rPr>
+        <w:t>.</w:t>
+      </w:r>
+    </w:p>
+    <w:p>
+      <w:pPr>
+        <w:pStyle w:val="a3"/>
+        <w:ind w:left="0"/>
+        <w:rPr>
+          <w:szCs w:val="28"/>
+          <w:lang w:val="uk-UA"/>
+        </w:rPr>
+      </w:pPr>
+      <w:r>
+        <w:rPr>
+          <w:szCs w:val="28"/>
+          <w:lang w:val="uk-UA"/>
+        </w:rPr>
+        <w:t>Програма розрахована на числа з дробовими коефіцієнтами, тому всі методи пройшли тест успішно.</w:t>
+      </w:r>
+    </w:p>
+    <w:p>
+      <w:pPr>
+        <w:pStyle w:val="a3"/>
+        <w:ind w:left="0"/>
+        <w:rPr>
+          <w:szCs w:val="28"/>
+          <w:lang w:val="uk-UA"/>
+        </w:rPr>
+      </w:pPr>
+    </w:p>
+    <w:p>
+      <w:pPr>
+        <w:pStyle w:val="a3"/>
+        <w:ind w:left="0"/>
+        <w:rPr>
+          <w:szCs w:val="28"/>
+          <w:lang w:val="uk-UA"/>
+        </w:rPr>
+      </w:pPr>
+      <w:r>
+        <w:rPr>
+          <w:szCs w:val="28"/>
+          <w:lang w:val="uk-UA"/>
+        </w:rPr>
+        <w:t>Тестування коректності побудови графіків.</w:t>
+      </w:r>
+    </w:p>
+    <w:p>
+      <w:pPr>
+        <w:pStyle w:val="a3"/>
+        <w:ind w:left="0"/>
+        <w:rPr>
+          <w:szCs w:val="28"/>
+          <w:lang w:val="uk-UA"/>
+        </w:rPr>
+      </w:pPr>
+      <w:r>
+        <w:rPr>
+          <w:szCs w:val="28"/>
+          <w:lang w:val="uk-UA"/>
+        </w:rPr>
+        <w:t>Програма будує графіки згідно рівнянням СЛАР</w:t>
+      </w:r>
+    </w:p>
+    <w:p>
+      <w:pPr>
+        <w:pStyle w:val="a3"/>
+        <w:ind w:left="0"/>
+        <w:rPr>
+          <w:szCs w:val="28"/>
+          <w:lang w:val="uk-UA"/>
+        </w:rPr>
+      </w:pPr>
+    </w:p>
+    <w:p>
+      <w:pPr>
+        <w:pStyle w:val="a3"/>
+        <w:ind w:left="0"/>
+        <w:rPr>
+          <w:lang w:val="uk-UA"/>
+        </w:rPr>
+      </w:pPr>
+      <w:r>
+        <w:rPr>
+          <w:szCs w:val="28"/>
+          <w:lang w:val="uk-UA"/>
+        </w:rPr>
+        <w:t>Висновок: програма пройшла базове тестування</w:t>
+      </w:r>
+      <w:r>
+        <w:rPr>
+          <w:szCs w:val="28"/>
+          <w:lang w:val="uk-UA"/>
+        </w:rPr>
+        <w:t>.</w:t>
+      </w:r>
     </w:p>
     <w:sectPr>
       <w:pgSz w:w="11906" w:h="16838"/>
@@ -1121,7 +2117,7 @@
   <w:abstractNum w:abstractNumId="0">
     <w:nsid w:val="02116BA7"/>
     <w:multiLevelType w:val="multilevel"/>
-    <w:tmpl w:val="813EA066"/>
+    <w:tmpl w:val="21EE30F0"/>
     <w:lvl w:ilvl="0">
       <w:start w:val="1"/>
       <w:numFmt w:val="decimal"/>
@@ -1236,6 +2232,181 @@
     </w:lvl>
   </w:abstractNum>
   <w:abstractNum w:abstractNumId="1">
+    <w:nsid w:val="1DB86451"/>
+    <w:multiLevelType w:val="hybridMultilevel"/>
+    <w:tmpl w:val="C6680CCC"/>
+    <w:lvl w:ilvl="0" w:tplc="04190017">
+      <w:start w:val="1"/>
+      <w:numFmt w:val="lowerLetter"/>
+      <w:lvlText w:val="%1)"/>
+      <w:lvlJc w:val="left"/>
+      <w:pPr>
+        <w:ind w:left="1427" w:hanging="360"/>
+      </w:pPr>
+    </w:lvl>
+    <w:lvl w:ilvl="1" w:tplc="BD120626">
+      <w:start w:val="1"/>
+      <w:numFmt w:val="decimal"/>
+      <w:lvlText w:val="%2)"/>
+      <w:lvlJc w:val="left"/>
+      <w:pPr>
+        <w:ind w:left="2062" w:hanging="360"/>
+      </w:pPr>
+      <w:rPr>
+        <w:rFonts w:hint="default"/>
+      </w:rPr>
+    </w:lvl>
+    <w:lvl w:ilvl="2" w:tplc="0419001B" w:tentative="1">
+      <w:start w:val="1"/>
+      <w:numFmt w:val="lowerRoman"/>
+      <w:lvlText w:val="%3."/>
+      <w:lvlJc w:val="right"/>
+      <w:pPr>
+        <w:ind w:left="2867" w:hanging="180"/>
+      </w:pPr>
+    </w:lvl>
+    <w:lvl w:ilvl="3" w:tplc="0419000F" w:tentative="1">
+      <w:start w:val="1"/>
+      <w:numFmt w:val="decimal"/>
+      <w:lvlText w:val="%4."/>
+      <w:lvlJc w:val="left"/>
+      <w:pPr>
+        <w:ind w:left="3587" w:hanging="360"/>
+      </w:pPr>
+    </w:lvl>
+    <w:lvl w:ilvl="4" w:tplc="04190019" w:tentative="1">
+      <w:start w:val="1"/>
+      <w:numFmt w:val="lowerLetter"/>
+      <w:lvlText w:val="%5."/>
+      <w:lvlJc w:val="left"/>
+      <w:pPr>
+        <w:ind w:left="4307" w:hanging="360"/>
+      </w:pPr>
+    </w:lvl>
+    <w:lvl w:ilvl="5" w:tplc="0419001B" w:tentative="1">
+      <w:start w:val="1"/>
+      <w:numFmt w:val="lowerRoman"/>
+      <w:lvlText w:val="%6."/>
+      <w:lvlJc w:val="right"/>
+      <w:pPr>
+        <w:ind w:left="5027" w:hanging="180"/>
+      </w:pPr>
+    </w:lvl>
+    <w:lvl w:ilvl="6" w:tplc="0419000F" w:tentative="1">
+      <w:start w:val="1"/>
+      <w:numFmt w:val="decimal"/>
+      <w:lvlText w:val="%7."/>
+      <w:lvlJc w:val="left"/>
+      <w:pPr>
+        <w:ind w:left="5747" w:hanging="360"/>
+      </w:pPr>
+    </w:lvl>
+    <w:lvl w:ilvl="7" w:tplc="04190019" w:tentative="1">
+      <w:start w:val="1"/>
+      <w:numFmt w:val="lowerLetter"/>
+      <w:lvlText w:val="%8."/>
+      <w:lvlJc w:val="left"/>
+      <w:pPr>
+        <w:ind w:left="6467" w:hanging="360"/>
+      </w:pPr>
+    </w:lvl>
+    <w:lvl w:ilvl="8" w:tplc="0419001B" w:tentative="1">
+      <w:start w:val="1"/>
+      <w:numFmt w:val="lowerRoman"/>
+      <w:lvlText w:val="%9."/>
+      <w:lvlJc w:val="right"/>
+      <w:pPr>
+        <w:ind w:left="7187" w:hanging="180"/>
+      </w:pPr>
+    </w:lvl>
+  </w:abstractNum>
+  <w:abstractNum w:abstractNumId="2">
+    <w:nsid w:val="3FA13E94"/>
+    <w:multiLevelType w:val="hybridMultilevel"/>
+    <w:tmpl w:val="DA8A8008"/>
+    <w:lvl w:ilvl="0" w:tplc="04190017">
+      <w:start w:val="1"/>
+      <w:numFmt w:val="lowerLetter"/>
+      <w:lvlText w:val="%1)"/>
+      <w:lvlJc w:val="left"/>
+      <w:pPr>
+        <w:ind w:left="1429" w:hanging="360"/>
+      </w:pPr>
+    </w:lvl>
+    <w:lvl w:ilvl="1" w:tplc="04190019" w:tentative="1">
+      <w:start w:val="1"/>
+      <w:numFmt w:val="lowerLetter"/>
+      <w:lvlText w:val="%2."/>
+      <w:lvlJc w:val="left"/>
+      <w:pPr>
+        <w:ind w:left="2149" w:hanging="360"/>
+      </w:pPr>
+    </w:lvl>
+    <w:lvl w:ilvl="2" w:tplc="0419001B" w:tentative="1">
+      <w:start w:val="1"/>
+      <w:numFmt w:val="lowerRoman"/>
+      <w:lvlText w:val="%3."/>
+      <w:lvlJc w:val="right"/>
+      <w:pPr>
+        <w:ind w:left="2869" w:hanging="180"/>
+      </w:pPr>
+    </w:lvl>
+    <w:lvl w:ilvl="3" w:tplc="0419000F" w:tentative="1">
+      <w:start w:val="1"/>
+      <w:numFmt w:val="decimal"/>
+      <w:lvlText w:val="%4."/>
+      <w:lvlJc w:val="left"/>
+      <w:pPr>
+        <w:ind w:left="3589" w:hanging="360"/>
+      </w:pPr>
+    </w:lvl>
+    <w:lvl w:ilvl="4" w:tplc="04190019" w:tentative="1">
+      <w:start w:val="1"/>
+      <w:numFmt w:val="lowerLetter"/>
+      <w:lvlText w:val="%5."/>
+      <w:lvlJc w:val="left"/>
+      <w:pPr>
+        <w:ind w:left="4309" w:hanging="360"/>
+      </w:pPr>
+    </w:lvl>
+    <w:lvl w:ilvl="5" w:tplc="0419001B" w:tentative="1">
+      <w:start w:val="1"/>
+      <w:numFmt w:val="lowerRoman"/>
+      <w:lvlText w:val="%6."/>
+      <w:lvlJc w:val="right"/>
+      <w:pPr>
+        <w:ind w:left="5029" w:hanging="180"/>
+      </w:pPr>
+    </w:lvl>
+    <w:lvl w:ilvl="6" w:tplc="0419000F" w:tentative="1">
+      <w:start w:val="1"/>
+      <w:numFmt w:val="decimal"/>
+      <w:lvlText w:val="%7."/>
+      <w:lvlJc w:val="left"/>
+      <w:pPr>
+        <w:ind w:left="5749" w:hanging="360"/>
+      </w:pPr>
+    </w:lvl>
+    <w:lvl w:ilvl="7" w:tplc="04190019" w:tentative="1">
+      <w:start w:val="1"/>
+      <w:numFmt w:val="lowerLetter"/>
+      <w:lvlText w:val="%8."/>
+      <w:lvlJc w:val="left"/>
+      <w:pPr>
+        <w:ind w:left="6469" w:hanging="360"/>
+      </w:pPr>
+    </w:lvl>
+    <w:lvl w:ilvl="8" w:tplc="0419001B" w:tentative="1">
+      <w:start w:val="1"/>
+      <w:numFmt w:val="lowerRoman"/>
+      <w:lvlText w:val="%9."/>
+      <w:lvlJc w:val="right"/>
+      <w:pPr>
+        <w:ind w:left="7189" w:hanging="180"/>
+      </w:pPr>
+    </w:lvl>
+  </w:abstractNum>
+  <w:abstractNum w:abstractNumId="3">
     <w:nsid w:val="479C728D"/>
     <w:multiLevelType w:val="multilevel"/>
     <w:tmpl w:val="E9560C3C"/>
@@ -1328,6 +2499,12 @@
     <w:abstractNumId w:val="0"/>
   </w:num>
   <w:num w:numId="2">
+    <w:abstractNumId w:val="3"/>
+  </w:num>
+  <w:num w:numId="3">
+    <w:abstractNumId w:val="2"/>
+  </w:num>
+  <w:num w:numId="4">
     <w:abstractNumId w:val="1"/>
   </w:num>
 </w:numbering>
@@ -1547,7 +2724,6 @@
         <w:numId w:val="1"/>
       </w:numPr>
       <w:spacing w:before="200"/>
-      <w:ind w:left="0" w:firstLine="709"/>
       <w:outlineLvl w:val="1"/>
     </w:pPr>
     <w:rPr>
@@ -1597,7 +2773,6 @@
         <w:numId w:val="1"/>
       </w:numPr>
       <w:spacing w:before="200"/>
-      <w:ind w:left="0" w:firstLine="709"/>
       <w:outlineLvl w:val="3"/>
     </w:pPr>
     <w:rPr>
@@ -1943,7 +3118,6 @@
         <w:numId w:val="1"/>
       </w:numPr>
       <w:spacing w:before="200"/>
-      <w:ind w:left="0" w:firstLine="709"/>
       <w:outlineLvl w:val="1"/>
     </w:pPr>
     <w:rPr>
@@ -1993,7 +3167,6 @@
         <w:numId w:val="1"/>
       </w:numPr>
       <w:spacing w:before="200"/>
-      <w:ind w:left="0" w:firstLine="709"/>
       <w:outlineLvl w:val="3"/>
     </w:pPr>
     <w:rPr>

</xml_diff>